<commit_message>
Updates resume, includes porfolio link
</commit_message>
<xml_diff>
--- a/assets/documents/DerekHanResume.docx
+++ b/assets/documents/DerekHanResume.docx
@@ -95,6 +95,15 @@
           <w:lang w:eastAsia="zh-CN"/>
         </w:rPr>
       </w:pPr>
+      <w:r>
+        <w:rPr>
+          <w:rFonts w:ascii="Georgia" w:eastAsia="SimSun" w:hAnsi="Georgia" w:cs="Times New Roman"/>
+          <w:sz w:val="20"/>
+          <w:szCs w:val="20"/>
+          <w:lang w:eastAsia="zh-CN"/>
+        </w:rPr>
+        <w:t>www.derekhan.info</w:t>
+      </w:r>
     </w:p>
     <w:p>
       <w:pPr>
@@ -160,7 +169,17 @@
           <w:sz w:val="20"/>
           <w:szCs w:val="27"/>
         </w:rPr>
-        <w:t>ormatics undergraduate with proven ability to adapt to ever-changing situations seeking an internship position in software development.</w:t>
+        <w:t>ormatics undergraduate with proven ability</w:t>
+      </w:r>
+      <w:bookmarkStart w:id="0" w:name="_GoBack"/>
+      <w:bookmarkEnd w:id="0"/>
+      <w:r>
+        <w:rPr>
+          <w:rFonts w:eastAsia="Times New Roman" w:cstheme="minorHAnsi"/>
+          <w:sz w:val="20"/>
+          <w:szCs w:val="27"/>
+        </w:rPr>
+        <w:t xml:space="preserve"> to adapt to ever-changing situations seeking an internship position in software development.</w:t>
       </w:r>
     </w:p>
     <w:p>
@@ -706,8 +725,6 @@
         </w:rPr>
         <w:t xml:space="preserve"> cumulative</w:t>
       </w:r>
-      <w:bookmarkStart w:id="0" w:name="_GoBack"/>
-      <w:bookmarkEnd w:id="0"/>
     </w:p>
     <w:p>
       <w:pPr>
@@ -6149,7 +6166,7 @@
     <w:charset w:val="00"/>
     <w:family w:val="auto"/>
     <w:pitch w:val="variable"/>
-    <w:sig w:usb0="00000003" w:usb1="00000000" w:usb2="00000000" w:usb3="00000000" w:csb0="00000001" w:csb1="00000000"/>
+    <w:sig w:usb0="E0002AFF" w:usb1="C0007841" w:usb2="00000009" w:usb3="00000000" w:csb0="000001FF" w:csb1="00000000"/>
   </w:font>
   <w:font w:name="Courier New">
     <w:panose1 w:val="02070309020205020404"/>
@@ -6179,14 +6196,14 @@
     <w:charset w:val="00"/>
     <w:family w:val="auto"/>
     <w:pitch w:val="variable"/>
-    <w:sig w:usb0="00000003" w:usb1="00000000" w:usb2="00000000" w:usb3="00000000" w:csb0="00000001" w:csb1="00000000"/>
+    <w:sig w:usb0="E10002FF" w:usb1="4000ACFF" w:usb2="00000009" w:usb3="00000000" w:csb0="0000019F" w:csb1="00000000"/>
   </w:font>
   <w:font w:name="Century">
     <w:panose1 w:val="02040604050505020304"/>
     <w:charset w:val="00"/>
     <w:family w:val="auto"/>
     <w:pitch w:val="variable"/>
-    <w:sig w:usb0="00000003" w:usb1="00000000" w:usb2="00000000" w:usb3="00000000" w:csb0="00000001" w:csb1="00000000"/>
+    <w:sig w:usb0="00000287" w:usb1="00000000" w:usb2="00000000" w:usb3="00000000" w:csb0="0000009F" w:csb1="00000000"/>
   </w:font>
   <w:font w:name="Georgia">
     <w:panose1 w:val="02040502050405020303"/>
@@ -6200,14 +6217,14 @@
     <w:charset w:val="00"/>
     <w:family w:val="auto"/>
     <w:pitch w:val="variable"/>
-    <w:sig w:usb0="00000003" w:usb1="00000000" w:usb2="00000000" w:usb3="00000000" w:csb0="00000001" w:csb1="00000000"/>
+    <w:sig w:usb0="A00002EF" w:usb1="4000207B" w:usb2="00000000" w:usb3="00000000" w:csb0="0000009F" w:csb1="00000000"/>
   </w:font>
   <w:font w:name="Arial">
     <w:panose1 w:val="020B0604020202020204"/>
     <w:charset w:val="00"/>
     <w:family w:val="auto"/>
     <w:pitch w:val="variable"/>
-    <w:sig w:usb0="00000003" w:usb1="00000000" w:usb2="00000000" w:usb3="00000000" w:csb0="00000001" w:csb1="00000000"/>
+    <w:sig w:usb0="E0002AFF" w:usb1="C0007843" w:usb2="00000009" w:usb3="00000000" w:csb0="000001FF" w:csb1="00000000"/>
   </w:font>
   <w:font w:name="ＭＳ ゴシック">
     <w:panose1 w:val="00000000000000000000"/>
@@ -6230,7 +6247,7 @@
     <w:charset w:val="00"/>
     <w:family w:val="auto"/>
     <w:pitch w:val="variable"/>
-    <w:sig w:usb0="00000003" w:usb1="00000000" w:usb2="00000000" w:usb3="00000000" w:csb0="00000001" w:csb1="00000000"/>
+    <w:sig w:usb0="E00002FF" w:usb1="400004FF" w:usb2="00000000" w:usb3="00000000" w:csb0="0000019F" w:csb1="00000000"/>
   </w:font>
 </w:fonts>
 </file>
@@ -6959,7 +6976,7 @@
   <a:extraClrSchemeLst/>
   <a:extLst>
     <a:ext uri="{05A4C25C-085E-4340-85A3-A5531E510DB2}">
-      <thm15:themeFamily xmlns="" xmlns:thm15="http://schemas.microsoft.com/office/thememl/2012/main" name="Office Theme" id="{62F939B6-93AF-4DB8-9C6B-D6C7DFDC589F}" vid="{4A3C46E8-61CC-4603-A589-7422A47A8E4A}"/>
+      <thm15:themeFamily xmlns:thm15="http://schemas.microsoft.com/office/thememl/2012/main" xmlns="" name="Office Theme" id="{62F939B6-93AF-4DB8-9C6B-D6C7DFDC589F}" vid="{4A3C46E8-61CC-4603-A589-7422A47A8E4A}"/>
     </a:ext>
   </a:extLst>
 </a:theme>
@@ -6970,7 +6987,7 @@
 </file>
 
 <file path=customXml/itemProps1.xml><?xml version="1.0" encoding="utf-8"?>
-<ds:datastoreItem xmlns:ds="http://schemas.openxmlformats.org/officeDocument/2006/customXml" ds:itemID="{1EC17938-EE40-5B41-B5D7-A9E44A429FD6}">
+<ds:datastoreItem xmlns:ds="http://schemas.openxmlformats.org/officeDocument/2006/customXml" ds:itemID="{8C71F800-948D-5842-9258-882821C7AF2B}">
   <ds:schemaRefs>
     <ds:schemaRef ds:uri="http://schemas.openxmlformats.org/officeDocument/2006/bibliography"/>
   </ds:schemaRefs>

</xml_diff>